<commit_message>
Revised 13 May Minutes (using template)
</commit_message>
<xml_diff>
--- a/Admin/Minutes/MeetingNotes13-05.docx
+++ b/Admin/Minutes/MeetingNotes13-05.docx
@@ -7,24 +7,24 @@
         <w:pStyle w:val="NormalWeb"/>
         <w:spacing w:before="0" w:beforeAutospacing="0" w:after="0" w:afterAutospacing="0"/>
         <w:rPr>
-          <w:rFonts w:asciiTheme="minorHAnsi" w:hAnsiTheme="minorHAnsi"/>
-        </w:rPr>
-      </w:pPr>
-      <w:r>
-        <w:rPr>
-          <w:rFonts w:asciiTheme="minorHAnsi" w:hAnsiTheme="minorHAnsi"/>
+          <w:rFonts w:ascii="Verdana" w:hAnsi="Verdana"/>
+        </w:rPr>
+      </w:pPr>
+      <w:r>
+        <w:rPr>
+          <w:rFonts w:ascii="Verdana" w:hAnsi="Verdana"/>
         </w:rPr>
         <w:t>Ad</w:t>
       </w:r>
       <w:r>
         <w:rPr>
-          <w:rFonts w:asciiTheme="minorHAnsi" w:hAnsiTheme="minorHAnsi"/>
+          <w:rFonts w:ascii="Verdana" w:hAnsi="Verdana"/>
         </w:rPr>
         <w:t>rian said 10 days for OPC-N2 to be shipped from A</w:t>
       </w:r>
       <w:r>
         <w:rPr>
-          <w:rFonts w:asciiTheme="minorHAnsi" w:hAnsiTheme="minorHAnsi"/>
+          <w:rFonts w:ascii="Verdana" w:hAnsi="Verdana"/>
         </w:rPr>
         <w:t>lphasense, should be here in 2-3 weeks</w:t>
       </w:r>
@@ -34,45 +34,45 @@
         <w:pStyle w:val="NormalWeb"/>
         <w:spacing w:before="0" w:beforeAutospacing="0" w:after="0" w:afterAutospacing="0"/>
         <w:rPr>
-          <w:rFonts w:asciiTheme="minorHAnsi" w:hAnsiTheme="minorHAnsi"/>
-        </w:rPr>
-      </w:pPr>
-    </w:p>
-    <w:p>
-      <w:pPr>
-        <w:pStyle w:val="NormalWeb"/>
-        <w:spacing w:before="0" w:beforeAutospacing="0" w:after="0" w:afterAutospacing="0"/>
-        <w:rPr>
-          <w:rFonts w:asciiTheme="minorHAnsi" w:hAnsiTheme="minorHAnsi"/>
-        </w:rPr>
-      </w:pPr>
-      <w:r>
-        <w:rPr>
-          <w:rFonts w:asciiTheme="minorHAnsi" w:hAnsiTheme="minorHAnsi"/>
+          <w:rFonts w:ascii="Verdana" w:hAnsi="Verdana"/>
+        </w:rPr>
+      </w:pPr>
+    </w:p>
+    <w:p>
+      <w:pPr>
+        <w:pStyle w:val="NormalWeb"/>
+        <w:spacing w:before="0" w:beforeAutospacing="0" w:after="0" w:afterAutospacing="0"/>
+        <w:rPr>
+          <w:rFonts w:ascii="Verdana" w:hAnsi="Verdana"/>
+        </w:rPr>
+      </w:pPr>
+      <w:r>
+        <w:rPr>
+          <w:rFonts w:ascii="Verdana" w:hAnsi="Verdana"/>
         </w:rPr>
         <w:t>Talked about usefulness of Alphasense SO2</w:t>
       </w:r>
       <w:r>
         <w:rPr>
-          <w:rFonts w:asciiTheme="minorHAnsi" w:hAnsiTheme="minorHAnsi"/>
+          <w:rFonts w:ascii="Verdana" w:hAnsi="Verdana"/>
         </w:rPr>
         <w:t xml:space="preserve"> </w:t>
       </w:r>
       <w:r>
         <w:rPr>
-          <w:rFonts w:asciiTheme="minorHAnsi" w:hAnsiTheme="minorHAnsi"/>
+          <w:rFonts w:ascii="Verdana" w:hAnsi="Verdana"/>
         </w:rPr>
         <w:t>sensors</w:t>
       </w:r>
       <w:r>
         <w:rPr>
-          <w:rFonts w:asciiTheme="minorHAnsi" w:hAnsiTheme="minorHAnsi"/>
+          <w:rFonts w:ascii="Verdana" w:hAnsi="Verdana"/>
         </w:rPr>
         <w:t>- group agreed we didn't want at this stage</w:t>
       </w:r>
       <w:r>
         <w:rPr>
-          <w:rFonts w:asciiTheme="minorHAnsi" w:hAnsiTheme="minorHAnsi"/>
+          <w:rFonts w:ascii="Verdana" w:hAnsi="Verdana"/>
         </w:rPr>
         <w:t xml:space="preserve"> as there is no guarantee SO2 will still be present in the atmosphere.</w:t>
       </w:r>
@@ -82,48 +82,48 @@
         <w:pStyle w:val="NormalWeb"/>
         <w:spacing w:before="0" w:beforeAutospacing="0" w:after="0" w:afterAutospacing="0"/>
         <w:rPr>
-          <w:rFonts w:asciiTheme="minorHAnsi" w:hAnsiTheme="minorHAnsi"/>
-        </w:rPr>
-      </w:pPr>
-    </w:p>
-    <w:p>
-      <w:pPr>
-        <w:pStyle w:val="NormalWeb"/>
-        <w:spacing w:before="0" w:beforeAutospacing="0" w:after="0" w:afterAutospacing="0"/>
-        <w:rPr>
-          <w:rFonts w:asciiTheme="minorHAnsi" w:hAnsiTheme="minorHAnsi"/>
-        </w:rPr>
-      </w:pPr>
-      <w:r>
-        <w:rPr>
-          <w:rFonts w:asciiTheme="minorHAnsi" w:hAnsiTheme="minorHAnsi"/>
+          <w:rFonts w:ascii="Verdana" w:hAnsi="Verdana"/>
+        </w:rPr>
+      </w:pPr>
+    </w:p>
+    <w:p>
+      <w:pPr>
+        <w:pStyle w:val="NormalWeb"/>
+        <w:spacing w:before="0" w:beforeAutospacing="0" w:after="0" w:afterAutospacing="0"/>
+        <w:rPr>
+          <w:rFonts w:ascii="Verdana" w:hAnsi="Verdana"/>
+        </w:rPr>
+      </w:pPr>
+      <w:r>
+        <w:rPr>
+          <w:rFonts w:ascii="Verdana" w:hAnsi="Verdana"/>
         </w:rPr>
         <w:t>Adrian will confirm orde</w:t>
       </w:r>
       <w:r>
         <w:rPr>
           <w:rStyle w:val="aqj"/>
-          <w:rFonts w:asciiTheme="minorHAnsi" w:hAnsiTheme="minorHAnsi"/>
+          <w:rFonts w:ascii="Verdana" w:hAnsi="Verdana"/>
         </w:rPr>
         <w:t>r this Mond</w:t>
       </w:r>
       <w:r>
         <w:rPr>
-          <w:rFonts w:asciiTheme="minorHAnsi" w:hAnsiTheme="minorHAnsi"/>
+          <w:rFonts w:ascii="Verdana" w:hAnsi="Verdana"/>
         </w:rPr>
         <w:t xml:space="preserve">ay - to be shipped to </w:t>
       </w:r>
       <w:proofErr w:type="spellStart"/>
       <w:r>
         <w:rPr>
-          <w:rFonts w:asciiTheme="minorHAnsi" w:hAnsiTheme="minorHAnsi"/>
+          <w:rFonts w:ascii="Verdana" w:hAnsi="Verdana"/>
         </w:rPr>
         <w:t>Maan's</w:t>
       </w:r>
       <w:proofErr w:type="spellEnd"/>
       <w:r>
         <w:rPr>
-          <w:rFonts w:asciiTheme="minorHAnsi" w:hAnsiTheme="minorHAnsi"/>
+          <w:rFonts w:ascii="Verdana" w:hAnsi="Verdana"/>
         </w:rPr>
         <w:t xml:space="preserve"> office</w:t>
       </w:r>
@@ -133,27 +133,27 @@
         <w:pStyle w:val="NormalWeb"/>
         <w:spacing w:before="0" w:beforeAutospacing="0" w:after="0" w:afterAutospacing="0"/>
         <w:rPr>
-          <w:rFonts w:asciiTheme="minorHAnsi" w:hAnsiTheme="minorHAnsi"/>
-        </w:rPr>
-      </w:pPr>
-    </w:p>
-    <w:p>
-      <w:pPr>
-        <w:pStyle w:val="NormalWeb"/>
-        <w:spacing w:before="0" w:beforeAutospacing="0" w:after="0" w:afterAutospacing="0"/>
-        <w:rPr>
-          <w:rFonts w:asciiTheme="minorHAnsi" w:hAnsiTheme="minorHAnsi"/>
-        </w:rPr>
-      </w:pPr>
-      <w:r>
-        <w:rPr>
-          <w:rFonts w:asciiTheme="minorHAnsi" w:hAnsiTheme="minorHAnsi"/>
+          <w:rFonts w:ascii="Verdana" w:hAnsi="Verdana"/>
+        </w:rPr>
+      </w:pPr>
+    </w:p>
+    <w:p>
+      <w:pPr>
+        <w:pStyle w:val="NormalWeb"/>
+        <w:spacing w:before="0" w:beforeAutospacing="0" w:after="0" w:afterAutospacing="0"/>
+        <w:rPr>
+          <w:rFonts w:ascii="Verdana" w:hAnsi="Verdana"/>
+        </w:rPr>
+      </w:pPr>
+      <w:r>
+        <w:rPr>
+          <w:rFonts w:ascii="Verdana" w:hAnsi="Verdana"/>
         </w:rPr>
         <w:t>Craig?? was introduced to the project, a good contact if we have questions</w:t>
       </w:r>
       <w:r>
         <w:rPr>
-          <w:rFonts w:asciiTheme="minorHAnsi" w:hAnsiTheme="minorHAnsi"/>
+          <w:rFonts w:ascii="Verdana" w:hAnsi="Verdana"/>
         </w:rPr>
         <w:t xml:space="preserve"> relating to the UAV itself. </w:t>
       </w:r>
@@ -163,22 +163,22 @@
         <w:pStyle w:val="NormalWeb"/>
         <w:spacing w:before="0" w:beforeAutospacing="0" w:after="0" w:afterAutospacing="0"/>
         <w:rPr>
-          <w:rFonts w:asciiTheme="minorHAnsi" w:hAnsiTheme="minorHAnsi"/>
-        </w:rPr>
-      </w:pPr>
-    </w:p>
-    <w:p>
-      <w:pPr>
-        <w:pStyle w:val="NormalWeb"/>
-        <w:spacing w:before="0" w:beforeAutospacing="0" w:after="0" w:afterAutospacing="0"/>
-        <w:rPr>
-          <w:rFonts w:asciiTheme="minorHAnsi" w:hAnsiTheme="minorHAnsi"/>
+          <w:rFonts w:ascii="Verdana" w:hAnsi="Verdana"/>
+        </w:rPr>
+      </w:pPr>
+    </w:p>
+    <w:p>
+      <w:pPr>
+        <w:pStyle w:val="NormalWeb"/>
+        <w:spacing w:before="0" w:beforeAutospacing="0" w:after="0" w:afterAutospacing="0"/>
+        <w:rPr>
+          <w:rFonts w:ascii="Verdana" w:hAnsi="Verdana"/>
           <w:u w:val="single"/>
         </w:rPr>
       </w:pPr>
       <w:r>
         <w:rPr>
-          <w:rFonts w:asciiTheme="minorHAnsi" w:hAnsiTheme="minorHAnsi"/>
+          <w:rFonts w:ascii="Verdana" w:hAnsi="Verdana"/>
           <w:u w:val="single"/>
         </w:rPr>
         <w:t>Ryan</w:t>
@@ -189,26 +189,26 @@
         <w:pStyle w:val="NormalWeb"/>
         <w:spacing w:before="0" w:beforeAutospacing="0" w:after="0" w:afterAutospacing="0"/>
         <w:rPr>
-          <w:rFonts w:asciiTheme="minorHAnsi" w:hAnsiTheme="minorHAnsi"/>
-        </w:rPr>
-      </w:pPr>
-      <w:r>
-        <w:rPr>
-          <w:rFonts w:asciiTheme="minorHAnsi" w:hAnsiTheme="minorHAnsi"/>
+          <w:rFonts w:ascii="Verdana" w:hAnsi="Verdana"/>
+        </w:rPr>
+      </w:pPr>
+      <w:r>
+        <w:rPr>
+          <w:rFonts w:ascii="Verdana" w:hAnsi="Verdana"/>
         </w:rPr>
         <w:t xml:space="preserve">What size sample would a </w:t>
       </w:r>
       <w:proofErr w:type="spellStart"/>
       <w:r>
         <w:rPr>
-          <w:rFonts w:asciiTheme="minorHAnsi" w:hAnsiTheme="minorHAnsi"/>
+          <w:rFonts w:ascii="Verdana" w:hAnsi="Verdana"/>
         </w:rPr>
         <w:t>chem</w:t>
       </w:r>
       <w:proofErr w:type="spellEnd"/>
       <w:r>
         <w:rPr>
-          <w:rFonts w:asciiTheme="minorHAnsi" w:hAnsiTheme="minorHAnsi"/>
+          <w:rFonts w:ascii="Verdana" w:hAnsi="Verdana"/>
         </w:rPr>
         <w:t xml:space="preserve"> lab typically want?</w:t>
       </w:r>
@@ -216,38 +216,38 @@
     <w:p>
       <w:pPr>
         <w:rPr>
-          <w:rFonts w:asciiTheme="minorHAnsi" w:hAnsiTheme="minorHAnsi"/>
-        </w:rPr>
-      </w:pPr>
-      <w:r>
-        <w:rPr>
-          <w:rFonts w:asciiTheme="minorHAnsi" w:hAnsiTheme="minorHAnsi"/>
+          <w:rFonts w:ascii="Verdana" w:hAnsi="Verdana"/>
+        </w:rPr>
+      </w:pPr>
+      <w:r>
+        <w:rPr>
+          <w:rFonts w:ascii="Verdana" w:hAnsi="Verdana"/>
         </w:rPr>
         <w:t>-</w:t>
       </w:r>
       <w:r>
         <w:rPr>
-          <w:rFonts w:asciiTheme="minorHAnsi" w:hAnsiTheme="minorHAnsi"/>
+          <w:rFonts w:ascii="Verdana" w:hAnsi="Verdana"/>
         </w:rPr>
         <w:t>F</w:t>
       </w:r>
       <w:r>
         <w:rPr>
-          <w:rFonts w:asciiTheme="minorHAnsi" w:hAnsiTheme="minorHAnsi"/>
+          <w:rFonts w:ascii="Verdana" w:hAnsi="Verdana"/>
         </w:rPr>
         <w:t xml:space="preserve">raction of mg but the more the better obviously - should do some </w:t>
       </w:r>
       <w:proofErr w:type="spellStart"/>
       <w:r>
         <w:rPr>
-          <w:rFonts w:asciiTheme="minorHAnsi" w:hAnsiTheme="minorHAnsi"/>
+          <w:rFonts w:ascii="Verdana" w:hAnsi="Verdana"/>
         </w:rPr>
         <w:t>calcs</w:t>
       </w:r>
       <w:proofErr w:type="spellEnd"/>
       <w:r>
         <w:rPr>
-          <w:rFonts w:asciiTheme="minorHAnsi" w:hAnsiTheme="minorHAnsi"/>
+          <w:rFonts w:ascii="Verdana" w:hAnsi="Verdana"/>
         </w:rPr>
         <w:t xml:space="preserve"> to estimate time required in air and ash collected assuming 1-2mg/m^3</w:t>
       </w:r>
@@ -255,24 +255,24 @@
     <w:p>
       <w:pPr>
         <w:rPr>
-          <w:rFonts w:asciiTheme="minorHAnsi" w:hAnsiTheme="minorHAnsi"/>
-        </w:rPr>
-      </w:pPr>
-      <w:r>
-        <w:rPr>
-          <w:rFonts w:asciiTheme="minorHAnsi" w:hAnsiTheme="minorHAnsi"/>
+          <w:rFonts w:ascii="Verdana" w:hAnsi="Verdana"/>
+        </w:rPr>
+      </w:pPr>
+      <w:r>
+        <w:rPr>
+          <w:rFonts w:ascii="Verdana" w:hAnsi="Verdana"/>
         </w:rPr>
         <w:t>-</w:t>
       </w:r>
       <w:r>
         <w:rPr>
-          <w:rFonts w:asciiTheme="minorHAnsi" w:hAnsiTheme="minorHAnsi"/>
+          <w:rFonts w:ascii="Verdana" w:hAnsi="Verdana"/>
         </w:rPr>
         <w:t>C</w:t>
       </w:r>
       <w:r>
         <w:rPr>
-          <w:rFonts w:asciiTheme="minorHAnsi" w:hAnsiTheme="minorHAnsi"/>
+          <w:rFonts w:ascii="Verdana" w:hAnsi="Verdana"/>
         </w:rPr>
         <w:t>ould possibly collect samples on surface of UAV although fine filter would be better</w:t>
       </w:r>
@@ -282,63 +282,45 @@
         <w:pStyle w:val="NormalWeb"/>
         <w:spacing w:before="0" w:beforeAutospacing="0" w:after="0" w:afterAutospacing="0"/>
         <w:rPr>
-          <w:rFonts w:asciiTheme="minorHAnsi" w:hAnsiTheme="minorHAnsi"/>
-        </w:rPr>
-      </w:pPr>
-    </w:p>
-    <w:p>
-      <w:pPr>
-        <w:pStyle w:val="NormalWeb"/>
-        <w:spacing w:before="0" w:beforeAutospacing="0" w:after="0" w:afterAutospacing="0"/>
-        <w:rPr>
-          <w:rFonts w:asciiTheme="minorHAnsi" w:hAnsiTheme="minorHAnsi"/>
-        </w:rPr>
-      </w:pPr>
-      <w:r>
-        <w:rPr>
-          <w:rFonts w:asciiTheme="minorHAnsi" w:hAnsiTheme="minorHAnsi"/>
-        </w:rPr>
-        <w:t>Craig</w:t>
-      </w:r>
-      <w:r>
-        <w:rPr>
-          <w:rFonts w:asciiTheme="minorHAnsi" w:hAnsiTheme="minorHAnsi"/>
-        </w:rPr>
-        <w:t xml:space="preserve"> stressed importance of modelling to choose battery capacity</w:t>
-      </w:r>
-      <w:r>
-        <w:rPr>
-          <w:rFonts w:asciiTheme="minorHAnsi" w:hAnsiTheme="minorHAnsi"/>
-        </w:rPr>
-        <w:t xml:space="preserve"> - n</w:t>
-      </w:r>
-      <w:r>
-        <w:rPr>
-          <w:rFonts w:asciiTheme="minorHAnsi" w:hAnsiTheme="minorHAnsi"/>
-        </w:rPr>
-        <w:t>eed to think about optimization of size of battery vs mass vs range vs sensor space. Also antenna placement important so that different radio signals do not interfere.</w:t>
-      </w:r>
-    </w:p>
-    <w:p>
-      <w:pPr>
-        <w:pStyle w:val="NormalWeb"/>
-        <w:spacing w:before="0" w:beforeAutospacing="0" w:after="0" w:afterAutospacing="0"/>
-        <w:rPr>
-          <w:rFonts w:asciiTheme="minorHAnsi" w:hAnsiTheme="minorHAnsi"/>
-        </w:rPr>
-      </w:pPr>
-    </w:p>
-    <w:p>
-      <w:pPr>
-        <w:pStyle w:val="NormalWeb"/>
-        <w:spacing w:before="0" w:beforeAutospacing="0" w:after="0" w:afterAutospacing="0"/>
-        <w:rPr>
-          <w:rFonts w:asciiTheme="minorHAnsi" w:hAnsiTheme="minorHAnsi"/>
-        </w:rPr>
-      </w:pPr>
-      <w:r>
-        <w:rPr>
-          <w:rFonts w:asciiTheme="minorHAnsi" w:hAnsiTheme="minorHAnsi"/>
+          <w:rFonts w:ascii="Verdana" w:hAnsi="Verdana"/>
+        </w:rPr>
+      </w:pPr>
+    </w:p>
+    <w:p>
+      <w:pPr>
+        <w:pStyle w:val="NormalWeb"/>
+        <w:spacing w:before="0" w:beforeAutospacing="0" w:after="0" w:afterAutospacing="0"/>
+        <w:rPr>
+          <w:rFonts w:ascii="Verdana" w:hAnsi="Verdana"/>
+        </w:rPr>
+      </w:pPr>
+      <w:r>
+        <w:rPr>
+          <w:rFonts w:ascii="Verdana" w:hAnsi="Verdana"/>
+        </w:rPr>
+        <w:t>Craig stressed importance of modelling to choose battery capacity - need to think about optimization of size of battery vs mass vs range vs sensor space. Also antenna placement important so that different radio signals do not interfere.</w:t>
+      </w:r>
+    </w:p>
+    <w:p>
+      <w:pPr>
+        <w:pStyle w:val="NormalWeb"/>
+        <w:spacing w:before="0" w:beforeAutospacing="0" w:after="0" w:afterAutospacing="0"/>
+        <w:rPr>
+          <w:rFonts w:ascii="Verdana" w:hAnsi="Verdana"/>
+        </w:rPr>
+      </w:pPr>
+    </w:p>
+    <w:p>
+      <w:pPr>
+        <w:pStyle w:val="NormalWeb"/>
+        <w:spacing w:before="0" w:beforeAutospacing="0" w:after="0" w:afterAutospacing="0"/>
+        <w:rPr>
+          <w:rFonts w:ascii="Verdana" w:hAnsi="Verdana"/>
+        </w:rPr>
+      </w:pPr>
+      <w:r>
+        <w:rPr>
+          <w:rFonts w:ascii="Verdana" w:hAnsi="Verdana"/>
         </w:rPr>
         <w:t>Adrian highlighted the need for contacting the CAA regarding rules that apply to the project</w:t>
       </w:r>
@@ -348,12 +330,12 @@
         <w:pStyle w:val="NormalWeb"/>
         <w:spacing w:before="0" w:beforeAutospacing="0" w:after="0" w:afterAutospacing="0"/>
         <w:rPr>
-          <w:rFonts w:asciiTheme="minorHAnsi" w:hAnsiTheme="minorHAnsi"/>
-        </w:rPr>
-      </w:pPr>
-      <w:r>
-        <w:rPr>
-          <w:rFonts w:asciiTheme="minorHAnsi" w:hAnsiTheme="minorHAnsi"/>
+          <w:rFonts w:ascii="Verdana" w:hAnsi="Verdana"/>
+        </w:rPr>
+      </w:pPr>
+      <w:r>
+        <w:rPr>
+          <w:rFonts w:ascii="Verdana" w:hAnsi="Verdana"/>
         </w:rPr>
         <w:t>-Don’t want the UAV dropping out of the sky</w:t>
       </w:r>
@@ -363,44 +345,44 @@
         <w:pStyle w:val="NormalWeb"/>
         <w:spacing w:before="0" w:beforeAutospacing="0" w:after="0" w:afterAutospacing="0"/>
         <w:rPr>
-          <w:rFonts w:asciiTheme="minorHAnsi" w:hAnsiTheme="minorHAnsi"/>
-        </w:rPr>
-      </w:pPr>
-      <w:r>
-        <w:rPr>
-          <w:rFonts w:asciiTheme="minorHAnsi" w:hAnsiTheme="minorHAnsi"/>
+          <w:rFonts w:ascii="Verdana" w:hAnsi="Verdana"/>
+        </w:rPr>
+      </w:pPr>
+      <w:r>
+        <w:rPr>
+          <w:rFonts w:ascii="Verdana" w:hAnsi="Verdana"/>
         </w:rPr>
         <w:t>-</w:t>
       </w:r>
       <w:r>
         <w:rPr>
-          <w:rFonts w:asciiTheme="minorHAnsi" w:hAnsiTheme="minorHAnsi"/>
+          <w:rFonts w:ascii="Verdana" w:hAnsi="Verdana"/>
         </w:rPr>
         <w:t>D</w:t>
       </w:r>
       <w:r>
         <w:rPr>
-          <w:rFonts w:asciiTheme="minorHAnsi" w:hAnsiTheme="minorHAnsi"/>
+          <w:rFonts w:ascii="Verdana" w:hAnsi="Verdana"/>
         </w:rPr>
         <w:t xml:space="preserve">o we need a </w:t>
       </w:r>
       <w:proofErr w:type="spellStart"/>
       <w:r>
         <w:rPr>
-          <w:rFonts w:asciiTheme="minorHAnsi" w:hAnsiTheme="minorHAnsi"/>
+          <w:rFonts w:ascii="Verdana" w:hAnsi="Verdana"/>
         </w:rPr>
         <w:t>killswitch</w:t>
       </w:r>
       <w:proofErr w:type="spellEnd"/>
       <w:r>
         <w:rPr>
-          <w:rFonts w:asciiTheme="minorHAnsi" w:hAnsiTheme="minorHAnsi"/>
+          <w:rFonts w:ascii="Verdana" w:hAnsi="Verdana"/>
         </w:rPr>
         <w:t xml:space="preserve"> redundancy</w:t>
       </w:r>
       <w:r>
         <w:rPr>
-          <w:rFonts w:asciiTheme="minorHAnsi" w:hAnsiTheme="minorHAnsi"/>
+          <w:rFonts w:ascii="Verdana" w:hAnsi="Verdana"/>
         </w:rPr>
         <w:t>?</w:t>
       </w:r>
@@ -410,32 +392,32 @@
         <w:pStyle w:val="NormalWeb"/>
         <w:spacing w:before="0" w:beforeAutospacing="0" w:after="0" w:afterAutospacing="0"/>
         <w:rPr>
-          <w:rFonts w:asciiTheme="minorHAnsi" w:hAnsiTheme="minorHAnsi"/>
-        </w:rPr>
-      </w:pPr>
-      <w:r>
-        <w:rPr>
-          <w:rFonts w:asciiTheme="minorHAnsi" w:hAnsiTheme="minorHAnsi"/>
+          <w:rFonts w:ascii="Verdana" w:hAnsi="Verdana"/>
+        </w:rPr>
+      </w:pPr>
+      <w:r>
+        <w:rPr>
+          <w:rFonts w:ascii="Verdana" w:hAnsi="Verdana"/>
         </w:rPr>
         <w:t>-D</w:t>
       </w:r>
       <w:r>
         <w:rPr>
-          <w:rFonts w:asciiTheme="minorHAnsi" w:hAnsiTheme="minorHAnsi"/>
+          <w:rFonts w:ascii="Verdana" w:hAnsi="Verdana"/>
         </w:rPr>
         <w:t xml:space="preserve">o we need a parachute </w:t>
       </w:r>
       <w:proofErr w:type="spellStart"/>
       <w:r>
         <w:rPr>
-          <w:rFonts w:asciiTheme="minorHAnsi" w:hAnsiTheme="minorHAnsi"/>
+          <w:rFonts w:ascii="Verdana" w:hAnsi="Verdana"/>
         </w:rPr>
         <w:t>etc</w:t>
       </w:r>
       <w:proofErr w:type="spellEnd"/>
       <w:r>
         <w:rPr>
-          <w:rFonts w:asciiTheme="minorHAnsi" w:hAnsiTheme="minorHAnsi"/>
+          <w:rFonts w:ascii="Verdana" w:hAnsi="Verdana"/>
         </w:rPr>
         <w:t>?</w:t>
       </w:r>
@@ -445,34 +427,49 @@
         <w:pStyle w:val="NormalWeb"/>
         <w:spacing w:before="0" w:beforeAutospacing="0" w:after="0" w:afterAutospacing="0"/>
         <w:rPr>
-          <w:rFonts w:asciiTheme="minorHAnsi" w:hAnsiTheme="minorHAnsi"/>
-        </w:rPr>
-      </w:pPr>
-    </w:p>
-    <w:p>
-      <w:pPr>
-        <w:pStyle w:val="NormalWeb"/>
-        <w:spacing w:before="0" w:beforeAutospacing="0" w:after="0" w:afterAutospacing="0"/>
-        <w:rPr>
-          <w:rFonts w:asciiTheme="minorHAnsi" w:hAnsiTheme="minorHAnsi"/>
-        </w:rPr>
-      </w:pPr>
-      <w:r>
-        <w:rPr>
-          <w:rFonts w:asciiTheme="minorHAnsi" w:hAnsiTheme="minorHAnsi"/>
+          <w:rFonts w:ascii="Verdana" w:hAnsi="Verdana"/>
+        </w:rPr>
+      </w:pPr>
+    </w:p>
+    <w:p>
+      <w:pPr>
+        <w:pStyle w:val="NormalWeb"/>
+        <w:spacing w:before="0" w:beforeAutospacing="0" w:after="0" w:afterAutospacing="0"/>
+        <w:rPr>
+          <w:rFonts w:ascii="Verdana" w:hAnsi="Verdana"/>
+        </w:rPr>
+      </w:pPr>
+      <w:r>
+        <w:rPr>
+          <w:rFonts w:ascii="Verdana" w:hAnsi="Verdana"/>
           <w:u w:val="single"/>
         </w:rPr>
         <w:t>Jamie</w:t>
       </w:r>
       <w:r>
         <w:rPr>
-          <w:rFonts w:asciiTheme="minorHAnsi" w:hAnsiTheme="minorHAnsi"/>
-        </w:rPr>
-        <w:t xml:space="preserve"> - </w:t>
-      </w:r>
-      <w:r>
-        <w:rPr>
-          <w:rFonts w:asciiTheme="minorHAnsi" w:hAnsiTheme="minorHAnsi"/>
+          <w:rFonts w:ascii="Verdana" w:hAnsi="Verdana"/>
+        </w:rPr>
+        <w:t xml:space="preserve"> </w:t>
+      </w:r>
+    </w:p>
+    <w:p>
+      <w:pPr>
+        <w:pStyle w:val="NormalWeb"/>
+        <w:spacing w:before="0" w:beforeAutospacing="0" w:after="0" w:afterAutospacing="0"/>
+        <w:rPr>
+          <w:rFonts w:ascii="Verdana" w:hAnsi="Verdana"/>
+        </w:rPr>
+      </w:pPr>
+      <w:r>
+        <w:rPr>
+          <w:rFonts w:ascii="Verdana" w:hAnsi="Verdana"/>
+        </w:rPr>
+        <w:t xml:space="preserve">- </w:t>
+      </w:r>
+      <w:r>
+        <w:rPr>
+          <w:rFonts w:ascii="Verdana" w:hAnsi="Verdana"/>
         </w:rPr>
         <w:t>Sensor test chamber was discussed</w:t>
       </w:r>
@@ -482,18 +479,18 @@
         <w:pStyle w:val="NormalWeb"/>
         <w:spacing w:before="0" w:beforeAutospacing="0" w:after="0" w:afterAutospacing="0"/>
         <w:rPr>
-          <w:rFonts w:asciiTheme="minorHAnsi" w:hAnsiTheme="minorHAnsi"/>
-        </w:rPr>
-      </w:pPr>
-      <w:r>
-        <w:rPr>
-          <w:rFonts w:asciiTheme="minorHAnsi" w:hAnsiTheme="minorHAnsi"/>
+          <w:rFonts w:ascii="Verdana" w:hAnsi="Verdana"/>
+        </w:rPr>
+      </w:pPr>
+      <w:r>
+        <w:rPr>
+          <w:rFonts w:ascii="Verdana" w:hAnsi="Verdana"/>
         </w:rPr>
         <w:t>-A</w:t>
       </w:r>
       <w:r>
         <w:rPr>
-          <w:rFonts w:asciiTheme="minorHAnsi" w:hAnsiTheme="minorHAnsi"/>
+          <w:rFonts w:ascii="Verdana" w:hAnsi="Verdana"/>
         </w:rPr>
         <w:t>ll agreed a bit bigger could be better</w:t>
       </w:r>
@@ -503,12 +500,12 @@
         <w:pStyle w:val="NormalWeb"/>
         <w:spacing w:before="0" w:beforeAutospacing="0" w:after="0" w:afterAutospacing="0"/>
         <w:rPr>
-          <w:rFonts w:asciiTheme="minorHAnsi" w:hAnsiTheme="minorHAnsi"/>
-        </w:rPr>
-      </w:pPr>
-      <w:r>
-        <w:rPr>
-          <w:rFonts w:asciiTheme="minorHAnsi" w:hAnsiTheme="minorHAnsi"/>
+          <w:rFonts w:ascii="Verdana" w:hAnsi="Verdana"/>
+        </w:rPr>
+      </w:pPr>
+      <w:r>
+        <w:rPr>
+          <w:rFonts w:ascii="Verdana" w:hAnsi="Verdana"/>
         </w:rPr>
         <w:t>-Using nitrogen gas to agitate is problematic due to pressurizing chamber and having to cart nitrogen bottles around.</w:t>
       </w:r>
@@ -518,24 +515,24 @@
         <w:pStyle w:val="NormalWeb"/>
         <w:spacing w:before="0" w:beforeAutospacing="0" w:after="0" w:afterAutospacing="0"/>
         <w:rPr>
-          <w:rFonts w:asciiTheme="minorHAnsi" w:hAnsiTheme="minorHAnsi"/>
-        </w:rPr>
-      </w:pPr>
-      <w:r>
-        <w:rPr>
-          <w:rFonts w:asciiTheme="minorHAnsi" w:hAnsiTheme="minorHAnsi"/>
+          <w:rFonts w:ascii="Verdana" w:hAnsi="Verdana"/>
+        </w:rPr>
+      </w:pPr>
+      <w:r>
+        <w:rPr>
+          <w:rFonts w:ascii="Verdana" w:hAnsi="Verdana"/>
         </w:rPr>
         <w:t>-P</w:t>
       </w:r>
       <w:r>
         <w:rPr>
-          <w:rFonts w:asciiTheme="minorHAnsi" w:hAnsiTheme="minorHAnsi"/>
+          <w:rFonts w:ascii="Verdana" w:hAnsi="Verdana"/>
         </w:rPr>
         <w:t>robably use small low speed cheap fan housed inside for portability/sealing</w:t>
       </w:r>
       <w:r>
         <w:rPr>
-          <w:rFonts w:asciiTheme="minorHAnsi" w:hAnsiTheme="minorHAnsi"/>
+          <w:rFonts w:ascii="Verdana" w:hAnsi="Verdana"/>
         </w:rPr>
         <w:t xml:space="preserve"> – closed loop, not pressurizing.</w:t>
       </w:r>
@@ -545,32 +542,32 @@
         <w:pStyle w:val="NormalWeb"/>
         <w:spacing w:before="0" w:beforeAutospacing="0" w:after="0" w:afterAutospacing="0"/>
         <w:rPr>
-          <w:rFonts w:asciiTheme="minorHAnsi" w:hAnsiTheme="minorHAnsi"/>
-        </w:rPr>
-      </w:pPr>
-      <w:r>
-        <w:rPr>
-          <w:rFonts w:asciiTheme="minorHAnsi" w:hAnsiTheme="minorHAnsi"/>
+          <w:rFonts w:ascii="Verdana" w:hAnsi="Verdana"/>
+        </w:rPr>
+      </w:pPr>
+      <w:r>
+        <w:rPr>
+          <w:rFonts w:ascii="Verdana" w:hAnsi="Verdana"/>
         </w:rPr>
         <w:t>-T</w:t>
       </w:r>
       <w:r>
         <w:rPr>
-          <w:rFonts w:asciiTheme="minorHAnsi" w:hAnsiTheme="minorHAnsi"/>
+          <w:rFonts w:ascii="Verdana" w:hAnsi="Verdana"/>
         </w:rPr>
         <w:t xml:space="preserve">he low ash levels should be able to be measured using </w:t>
       </w:r>
       <w:proofErr w:type="spellStart"/>
       <w:r>
         <w:rPr>
-          <w:rFonts w:asciiTheme="minorHAnsi" w:hAnsiTheme="minorHAnsi"/>
+          <w:rFonts w:ascii="Verdana" w:hAnsi="Verdana"/>
         </w:rPr>
         <w:t>nano</w:t>
       </w:r>
       <w:proofErr w:type="spellEnd"/>
       <w:r>
         <w:rPr>
-          <w:rFonts w:asciiTheme="minorHAnsi" w:hAnsiTheme="minorHAnsi"/>
+          <w:rFonts w:ascii="Verdana" w:hAnsi="Verdana"/>
         </w:rPr>
         <w:t xml:space="preserve"> lab scales</w:t>
       </w:r>
@@ -580,67 +577,88 @@
         <w:pStyle w:val="NormalWeb"/>
         <w:spacing w:before="0" w:beforeAutospacing="0" w:after="0" w:afterAutospacing="0"/>
         <w:rPr>
-          <w:rFonts w:asciiTheme="minorHAnsi" w:hAnsiTheme="minorHAnsi"/>
-        </w:rPr>
-      </w:pPr>
-    </w:p>
-    <w:p>
-      <w:pPr>
-        <w:pStyle w:val="NormalWeb"/>
-        <w:spacing w:before="0" w:beforeAutospacing="0" w:after="0" w:afterAutospacing="0"/>
-        <w:rPr>
-          <w:rFonts w:asciiTheme="minorHAnsi" w:hAnsiTheme="minorHAnsi"/>
-        </w:rPr>
-      </w:pPr>
-      <w:r>
-        <w:rPr>
-          <w:rFonts w:asciiTheme="minorHAnsi" w:hAnsiTheme="minorHAnsi"/>
+          <w:rFonts w:ascii="Verdana" w:hAnsi="Verdana"/>
+        </w:rPr>
+      </w:pPr>
+    </w:p>
+    <w:p>
+      <w:pPr>
+        <w:pStyle w:val="NormalWeb"/>
+        <w:spacing w:before="0" w:beforeAutospacing="0" w:after="0" w:afterAutospacing="0"/>
+        <w:rPr>
+          <w:rFonts w:ascii="Verdana" w:hAnsi="Verdana"/>
+        </w:rPr>
+      </w:pPr>
+      <w:r>
+        <w:rPr>
+          <w:rFonts w:ascii="Verdana" w:hAnsi="Verdana"/>
           <w:u w:val="single"/>
         </w:rPr>
         <w:t>Parth</w:t>
       </w:r>
       <w:r>
         <w:rPr>
-          <w:rFonts w:asciiTheme="minorHAnsi" w:hAnsiTheme="minorHAnsi"/>
-        </w:rPr>
-        <w:t xml:space="preserve"> talked about electrostatic sensors</w:t>
-      </w:r>
-    </w:p>
-    <w:p>
-      <w:pPr>
-        <w:pStyle w:val="NormalWeb"/>
-        <w:spacing w:before="0" w:beforeAutospacing="0" w:after="0" w:afterAutospacing="0"/>
-        <w:rPr>
-          <w:rFonts w:asciiTheme="minorHAnsi" w:hAnsiTheme="minorHAnsi"/>
-        </w:rPr>
-      </w:pPr>
-      <w:r>
-        <w:rPr>
-          <w:rFonts w:asciiTheme="minorHAnsi" w:hAnsiTheme="minorHAnsi"/>
+          <w:rFonts w:ascii="Verdana" w:hAnsi="Verdana"/>
+        </w:rPr>
+        <w:t xml:space="preserve"> </w:t>
+      </w:r>
+    </w:p>
+    <w:p>
+      <w:pPr>
+        <w:pStyle w:val="NormalWeb"/>
+        <w:spacing w:before="0" w:beforeAutospacing="0" w:after="0" w:afterAutospacing="0"/>
+        <w:rPr>
+          <w:rFonts w:ascii="Verdana" w:hAnsi="Verdana"/>
+        </w:rPr>
+      </w:pPr>
+      <w:r>
+        <w:rPr>
+          <w:rFonts w:ascii="Verdana" w:hAnsi="Verdana"/>
+        </w:rPr>
+        <w:t>T</w:t>
+      </w:r>
+      <w:r>
+        <w:rPr>
+          <w:rFonts w:ascii="Verdana" w:hAnsi="Verdana"/>
+        </w:rPr>
+        <w:t>alked about electrostatic sensors</w:t>
+      </w:r>
+    </w:p>
+    <w:p>
+      <w:pPr>
+        <w:pStyle w:val="NormalWeb"/>
+        <w:spacing w:before="0" w:beforeAutospacing="0" w:after="0" w:afterAutospacing="0"/>
+        <w:rPr>
+          <w:rFonts w:ascii="Verdana" w:hAnsi="Verdana"/>
+        </w:rPr>
+      </w:pPr>
+      <w:r>
+        <w:rPr>
+          <w:rFonts w:ascii="Verdana" w:hAnsi="Verdana"/>
         </w:rPr>
         <w:t xml:space="preserve">- </w:t>
       </w:r>
       <w:r>
         <w:rPr>
-          <w:rFonts w:asciiTheme="minorHAnsi" w:hAnsiTheme="minorHAnsi"/>
+          <w:rFonts w:ascii="Verdana" w:hAnsi="Verdana"/>
         </w:rPr>
         <w:t>P</w:t>
       </w:r>
       <w:r>
         <w:rPr>
-          <w:rFonts w:asciiTheme="minorHAnsi" w:hAnsiTheme="minorHAnsi"/>
+          <w:rFonts w:ascii="Verdana" w:hAnsi="Verdana"/>
         </w:rPr>
         <w:t>rob</w:t>
       </w:r>
       <w:r>
         <w:rPr>
-          <w:rFonts w:asciiTheme="minorHAnsi" w:hAnsiTheme="minorHAnsi"/>
+          <w:rFonts w:ascii="Verdana" w:hAnsi="Verdana"/>
         </w:rPr>
         <w:t>ably</w:t>
       </w:r>
       <w:r>
         <w:rPr>
-          <w:rFonts w:asciiTheme="minorHAnsi" w:hAnsiTheme="minorHAnsi"/>
+          <w:rFonts w:ascii="Verdana" w:hAnsi="Verdana"/>
         </w:rPr>
         <w:t xml:space="preserve"> need to look at research to optimize placement of probe</w:t>
       </w:r>
@@ -650,18 +668,18 @@
         <w:pStyle w:val="NormalWeb"/>
         <w:spacing w:before="0" w:beforeAutospacing="0" w:after="0" w:afterAutospacing="0"/>
         <w:rPr>
-          <w:rFonts w:asciiTheme="minorHAnsi" w:hAnsiTheme="minorHAnsi"/>
-        </w:rPr>
-      </w:pPr>
-      <w:r>
-        <w:rPr>
-          <w:rFonts w:asciiTheme="minorHAnsi" w:hAnsiTheme="minorHAnsi"/>
+          <w:rFonts w:ascii="Verdana" w:hAnsi="Verdana"/>
+        </w:rPr>
+      </w:pPr>
+      <w:r>
+        <w:rPr>
+          <w:rFonts w:ascii="Verdana" w:hAnsi="Verdana"/>
         </w:rPr>
         <w:t>- I</w:t>
       </w:r>
       <w:r>
         <w:rPr>
-          <w:rFonts w:asciiTheme="minorHAnsi" w:hAnsiTheme="minorHAnsi"/>
+          <w:rFonts w:ascii="Verdana" w:hAnsi="Verdana"/>
         </w:rPr>
         <w:t>dentified need to measure out and test under expected ash mass loading conditions</w:t>
       </w:r>
@@ -671,18 +689,18 @@
         <w:pStyle w:val="NormalWeb"/>
         <w:spacing w:before="0" w:beforeAutospacing="0" w:after="0" w:afterAutospacing="0"/>
         <w:rPr>
-          <w:rFonts w:asciiTheme="minorHAnsi" w:hAnsiTheme="minorHAnsi"/>
-        </w:rPr>
-      </w:pPr>
-      <w:r>
-        <w:rPr>
-          <w:rFonts w:asciiTheme="minorHAnsi" w:hAnsiTheme="minorHAnsi"/>
+          <w:rFonts w:ascii="Verdana" w:hAnsi="Verdana"/>
+        </w:rPr>
+      </w:pPr>
+      <w:r>
+        <w:rPr>
+          <w:rFonts w:ascii="Verdana" w:hAnsi="Verdana"/>
         </w:rPr>
         <w:t>- M</w:t>
       </w:r>
       <w:r>
         <w:rPr>
-          <w:rFonts w:asciiTheme="minorHAnsi" w:hAnsiTheme="minorHAnsi"/>
+          <w:rFonts w:ascii="Verdana" w:hAnsi="Verdana"/>
         </w:rPr>
         <w:t>easure inherent electrostatic properties of ash or create a triboelectric effect?</w:t>
       </w:r>
@@ -692,27 +710,29 @@
         <w:pStyle w:val="NormalWeb"/>
         <w:spacing w:before="0" w:beforeAutospacing="0" w:after="0" w:afterAutospacing="0"/>
         <w:rPr>
-          <w:rFonts w:asciiTheme="minorHAnsi" w:hAnsiTheme="minorHAnsi"/>
-        </w:rPr>
-      </w:pPr>
-    </w:p>
-    <w:p>
-      <w:pPr>
-        <w:pStyle w:val="NormalWeb"/>
-        <w:spacing w:before="0" w:beforeAutospacing="0" w:after="0" w:afterAutospacing="0"/>
-        <w:rPr>
-          <w:rFonts w:asciiTheme="minorHAnsi" w:hAnsiTheme="minorHAnsi"/>
-        </w:rPr>
-      </w:pPr>
-      <w:r>
-        <w:rPr>
-          <w:rFonts w:asciiTheme="minorHAnsi" w:hAnsiTheme="minorHAnsi"/>
-        </w:rPr>
+          <w:rFonts w:ascii="Verdana" w:hAnsi="Verdana"/>
+        </w:rPr>
+      </w:pPr>
+    </w:p>
+    <w:p>
+      <w:pPr>
+        <w:pStyle w:val="NormalWeb"/>
+        <w:spacing w:before="0" w:beforeAutospacing="0" w:after="0" w:afterAutospacing="0"/>
+        <w:rPr>
+          <w:rFonts w:ascii="Verdana" w:hAnsi="Verdana"/>
+        </w:rPr>
+      </w:pPr>
+      <w:bookmarkStart w:id="0" w:name="_GoBack"/>
+      <w:r>
+        <w:rPr>
+          <w:rFonts w:ascii="Verdana" w:hAnsi="Verdana"/>
+        </w:rPr>
+        <w:lastRenderedPageBreak/>
         <w:t>O</w:t>
       </w:r>
       <w:r>
         <w:rPr>
-          <w:rFonts w:asciiTheme="minorHAnsi" w:hAnsiTheme="minorHAnsi"/>
+          <w:rFonts w:ascii="Verdana" w:hAnsi="Verdana"/>
         </w:rPr>
         <w:t>ther ash/dust sensors were discussed</w:t>
       </w:r>
@@ -722,34 +742,32 @@
         <w:pStyle w:val="NormalWeb"/>
         <w:spacing w:before="0" w:beforeAutospacing="0" w:after="0" w:afterAutospacing="0"/>
         <w:rPr>
-          <w:rFonts w:asciiTheme="minorHAnsi" w:hAnsiTheme="minorHAnsi"/>
-        </w:rPr>
-      </w:pPr>
-      <w:r>
-        <w:rPr>
-          <w:rFonts w:asciiTheme="minorHAnsi" w:hAnsiTheme="minorHAnsi"/>
+          <w:rFonts w:ascii="Verdana" w:hAnsi="Verdana"/>
+        </w:rPr>
+      </w:pPr>
+      <w:r>
+        <w:rPr>
+          <w:rFonts w:ascii="Verdana" w:hAnsi="Verdana"/>
         </w:rPr>
         <w:t>Maan said that "S</w:t>
       </w:r>
-      <w:bookmarkStart w:id="0" w:name="_GoBack"/>
-      <w:bookmarkEnd w:id="0"/>
-      <w:r>
-        <w:rPr>
-          <w:rFonts w:asciiTheme="minorHAnsi" w:hAnsiTheme="minorHAnsi"/>
+      <w:r>
+        <w:rPr>
+          <w:rFonts w:ascii="Verdana" w:hAnsi="Verdana"/>
         </w:rPr>
         <w:t xml:space="preserve">am" from NIWA in </w:t>
       </w:r>
       <w:proofErr w:type="spellStart"/>
       <w:r>
         <w:rPr>
-          <w:rFonts w:asciiTheme="minorHAnsi" w:hAnsiTheme="minorHAnsi"/>
+          <w:rFonts w:ascii="Verdana" w:hAnsi="Verdana"/>
         </w:rPr>
         <w:t>chch</w:t>
       </w:r>
       <w:proofErr w:type="spellEnd"/>
       <w:r>
         <w:rPr>
-          <w:rFonts w:asciiTheme="minorHAnsi" w:hAnsiTheme="minorHAnsi"/>
+          <w:rFonts w:ascii="Verdana" w:hAnsi="Verdana"/>
         </w:rPr>
         <w:t xml:space="preserve"> had used the cheap ones, we should contact him to see where they source them from/if we can buy from them</w:t>
       </w:r>
@@ -757,27 +775,28 @@
     <w:p>
       <w:pPr>
         <w:rPr>
-          <w:rFonts w:asciiTheme="minorHAnsi" w:hAnsiTheme="minorHAnsi"/>
-        </w:rPr>
-      </w:pPr>
-    </w:p>
-    <w:p>
-      <w:pPr>
-        <w:rPr>
-          <w:rFonts w:asciiTheme="minorHAnsi" w:hAnsiTheme="minorHAnsi"/>
-        </w:rPr>
-      </w:pPr>
-      <w:r>
-        <w:rPr>
-          <w:rFonts w:asciiTheme="minorHAnsi" w:hAnsiTheme="minorHAnsi"/>
+          <w:rFonts w:ascii="Verdana" w:hAnsi="Verdana"/>
+        </w:rPr>
+      </w:pPr>
+    </w:p>
+    <w:p>
+      <w:pPr>
+        <w:rPr>
+          <w:rFonts w:ascii="Verdana" w:hAnsi="Verdana"/>
+        </w:rPr>
+      </w:pPr>
+      <w:r>
+        <w:rPr>
+          <w:rFonts w:ascii="Verdana" w:hAnsi="Verdana"/>
         </w:rPr>
         <w:t>Initial/short term goal for project is to have UAV flying around and able to transmit data on level of particulates in air to a ground station.</w:t>
       </w:r>
     </w:p>
-    <w:p>
-      <w:pPr>
-        <w:rPr>
-          <w:rFonts w:asciiTheme="minorHAnsi" w:hAnsiTheme="minorHAnsi"/>
+    <w:bookmarkEnd w:id="0"/>
+    <w:p>
+      <w:pPr>
+        <w:rPr>
+          <w:rFonts w:ascii="Verdana" w:hAnsi="Verdana"/>
         </w:rPr>
       </w:pPr>
     </w:p>

</xml_diff>